<commit_message>
do u need me
</commit_message>
<xml_diff>
--- a/documentation/doc2.docx
+++ b/documentation/doc2.docx
@@ -2732,8 +2732,6 @@
           <w:szCs w:val="19"/>
         </w:rPr>
       </w:pPr>
-      <w:bookmarkStart w:id="0" w:name="_GoBack"/>
-      <w:bookmarkEnd w:id="0"/>
     </w:p>
     <w:p>
       <w:pPr>
@@ -2796,7 +2794,31 @@
             <w:sz w:val="19"/>
             <w:szCs w:val="19"/>
           </w:rPr>
-          <w:t>What is an API? (redhat.com)</w:t>
+          <w:t>What is an API? (</w:t>
+        </w:r>
+        <w:bookmarkStart w:id="0" w:name="_GoBack"/>
+        <w:r>
+          <w:rPr>
+            <w:rFonts w:ascii="Arial" w:eastAsia="Times New Roman" w:hAnsi="Arial" w:cs="Arial"/>
+            <w:i/>
+            <w:iCs/>
+            <w:color w:val="202122"/>
+            <w:sz w:val="19"/>
+            <w:szCs w:val="19"/>
+          </w:rPr>
+          <w:t>redhat.com</w:t>
+        </w:r>
+        <w:bookmarkEnd w:id="0"/>
+        <w:r>
+          <w:rPr>
+            <w:rFonts w:ascii="Arial" w:eastAsia="Times New Roman" w:hAnsi="Arial" w:cs="Arial"/>
+            <w:i/>
+            <w:iCs/>
+            <w:color w:val="202122"/>
+            <w:sz w:val="19"/>
+            <w:szCs w:val="19"/>
+          </w:rPr>
+          <w:t>)</w:t>
         </w:r>
       </w:hyperlink>
     </w:p>
@@ -2823,7 +2845,19 @@
           <w:rPr>
             <w:rStyle w:val="Hyperlink"/>
           </w:rPr>
-          <w:t>disease.sh Docs</w:t>
+          <w:t xml:space="preserve">disease.sh </w:t>
+        </w:r>
+        <w:r>
+          <w:rPr>
+            <w:rStyle w:val="Hyperlink"/>
+          </w:rPr>
+          <w:t>D</w:t>
+        </w:r>
+        <w:r>
+          <w:rPr>
+            <w:rStyle w:val="Hyperlink"/>
+          </w:rPr>
+          <w:t>ocs</w:t>
         </w:r>
       </w:hyperlink>
     </w:p>
@@ -4897,7 +4931,6 @@
   <w:style w:type="character" w:default="1" w:styleId="DefaultParagraphFont">
     <w:name w:val="Default Paragraph Font"/>
     <w:uiPriority w:val="1"/>
-    <w:semiHidden/>
     <w:unhideWhenUsed/>
   </w:style>
   <w:style w:type="table" w:default="1" w:styleId="TableNormal">
@@ -5009,6 +5042,18 @@
     <w:link w:val="Footer"/>
     <w:uiPriority w:val="99"/>
     <w:rsid w:val="007F7063"/>
+  </w:style>
+  <w:style w:type="character" w:styleId="FollowedHyperlink">
+    <w:name w:val="FollowedHyperlink"/>
+    <w:basedOn w:val="DefaultParagraphFont"/>
+    <w:uiPriority w:val="99"/>
+    <w:semiHidden/>
+    <w:unhideWhenUsed/>
+    <w:rsid w:val="00BB10B2"/>
+    <w:rPr>
+      <w:color w:val="954F72" w:themeColor="followedHyperlink"/>
+      <w:u w:val="single"/>
+    </w:rPr>
   </w:style>
 </w:styles>
 </file>

</xml_diff>